<commit_message>
jwt token generation added without validation
</commit_message>
<xml_diff>
--- a/Documents/Document 001.docx
+++ b/Documents/Document 001.docx
@@ -380,6 +380,17 @@
     <w:p>
       <w:r>
         <w:t>Add security dependency in pom.xml -&gt; spring-boot-starter-security</w:t>
+      </w:r>
+    </w:p>
+    <w:p/>
+    <w:p>
+      <w:r>
+        <w:t>Generating JWT token for authenticated user</w:t>
+      </w:r>
+    </w:p>
+    <w:p>
+      <w:r>
+        <w:t>Add jwt dependency.</w:t>
       </w:r>
     </w:p>
     <w:sectPr>

</xml_diff>